<commit_message>
Aggiunta Sketch al GDD
</commit_message>
<xml_diff>
--- a/Project Design Doc.docx
+++ b/Project Design Doc.docx
@@ -1065,9 +1065,11 @@
               <w:widowControl w:val="0"/>
               <w:spacing w:line="240" w:lineRule="auto"/>
             </w:pPr>
+            <w:proofErr w:type="gramStart"/>
             <w:r>
               <w:t>where</w:t>
             </w:r>
+            <w:proofErr w:type="gramEnd"/>
           </w:p>
           <w:tbl>
             <w:tblPr>
@@ -2770,7 +2772,7 @@
                       <w:iCs/>
                       <w:color w:val="B7B7B7"/>
                     </w:rPr>
-                    <w:t xml:space="preserve"> ( become red)</w:t>
+                    <w:t xml:space="preserve"> (become red)</w:t>
                   </w:r>
                 </w:p>
               </w:tc>
@@ -3105,7 +3107,21 @@
                       <w:iCs/>
                       <w:color w:val="B7B7B7"/>
                     </w:rPr>
-                    <w:t>The player fail the order 3 times</w:t>
+                    <w:t xml:space="preserve">The player </w:t>
+                  </w:r>
+                  <w:r>
+                    <w:rPr>
+                      <w:iCs/>
+                      <w:color w:val="B7B7B7"/>
+                    </w:rPr>
+                    <w:t>fails</w:t>
+                  </w:r>
+                  <w:r>
+                    <w:rPr>
+                      <w:iCs/>
+                      <w:color w:val="B7B7B7"/>
+                    </w:rPr>
+                    <w:t xml:space="preserve"> the order 3 times</w:t>
                   </w:r>
                 </w:p>
               </w:tc>
@@ -4762,7 +4778,28 @@
                       <w:i/>
                       <w:color w:val="B7B7B7"/>
                     </w:rPr>
-                    <w:t>Moro ingredients end burger</w:t>
+                    <w:t>Mor</w:t>
+                  </w:r>
+                  <w:r>
+                    <w:rPr>
+                      <w:i/>
+                      <w:color w:val="B7B7B7"/>
+                    </w:rPr>
+                    <w:t>e</w:t>
+                  </w:r>
+                  <w:r>
+                    <w:rPr>
+                      <w:i/>
+                      <w:color w:val="B7B7B7"/>
+                    </w:rPr>
+                    <w:t xml:space="preserve"> ingredients</w:t>
+                  </w:r>
+                  <w:r>
+                    <w:rPr>
+                      <w:i/>
+                      <w:color w:val="B7B7B7"/>
+                    </w:rPr>
+                    <w:t>, more kitchen functions</w:t>
                   </w:r>
                 </w:p>
               </w:tc>
@@ -4927,10 +4964,65 @@
                               <w:spacing w:line="240" w:lineRule="auto"/>
                               <w:textDirection w:val="btLr"/>
                             </w:pPr>
+                            <w:r>
+                              <w:rPr>
+                                <w:noProof/>
+                              </w:rPr>
+                              <w:drawing>
+                                <wp:inline distT="0" distB="0" distL="0" distR="0" wp14:anchorId="15F31E5D" wp14:editId="70AAB056">
+                                  <wp:extent cx="6195060" cy="3634740"/>
+                                  <wp:effectExtent l="0" t="0" r="0" b="3810"/>
+                                  <wp:docPr id="935670752" name="Immagine 2"/>
+                                  <wp:cNvGraphicFramePr>
+                                    <a:graphicFrameLocks xmlns:a="http://schemas.openxmlformats.org/drawingml/2006/main" noChangeAspect="1"/>
+                                  </wp:cNvGraphicFramePr>
+                                  <a:graphic xmlns:a="http://schemas.openxmlformats.org/drawingml/2006/main">
+                                    <a:graphicData uri="http://schemas.openxmlformats.org/drawingml/2006/picture">
+                                      <pic:pic xmlns:pic="http://schemas.openxmlformats.org/drawingml/2006/picture">
+                                        <pic:nvPicPr>
+                                          <pic:cNvPr id="0" name="Picture 1"/>
+                                          <pic:cNvPicPr>
+                                            <a:picLocks noChangeAspect="1" noChangeArrowheads="1"/>
+                                          </pic:cNvPicPr>
+                                        </pic:nvPicPr>
+                                        <pic:blipFill>
+                                          <a:blip r:embed="rId5">
+                                            <a:extLst>
+                                              <a:ext uri="{28A0092B-C50C-407E-A947-70E740481C1C}">
+                                                <a14:useLocalDpi xmlns:a14="http://schemas.microsoft.com/office/drawing/2010/main" val="0"/>
+                                              </a:ext>
+                                            </a:extLst>
+                                          </a:blip>
+                                          <a:srcRect/>
+                                          <a:stretch>
+                                            <a:fillRect/>
+                                          </a:stretch>
+                                        </pic:blipFill>
+                                        <pic:spPr bwMode="auto">
+                                          <a:xfrm>
+                                            <a:off x="0" y="0"/>
+                                            <a:ext cx="6195060" cy="3634740"/>
+                                          </a:xfrm>
+                                          <a:prstGeom prst="rect">
+                                            <a:avLst/>
+                                          </a:prstGeom>
+                                          <a:noFill/>
+                                          <a:ln>
+                                            <a:noFill/>
+                                          </a:ln>
+                                        </pic:spPr>
+                                      </pic:pic>
+                                    </a:graphicData>
+                                  </a:graphic>
+                                </wp:inline>
+                              </w:drawing>
+                            </w:r>
                           </w:p>
                         </w:txbxContent>
                       </wps:txbx>
-                      <wps:bodyPr spcFirstLastPara="1" wrap="square" lIns="91425" tIns="91425" rIns="91425" bIns="91425" anchor="ctr" anchorCtr="0"/>
+                      <wps:bodyPr spcFirstLastPara="1" wrap="none" lIns="91425" tIns="91425" rIns="91425" bIns="91425" anchor="ctr" anchorCtr="0">
+                        <a:spAutoFit/>
+                      </wps:bodyPr>
                     </wps:wsp>
                   </a:graphicData>
                 </a:graphic>
@@ -4939,15 +5031,68 @@
           </mc:Choice>
           <mc:Fallback>
             <w:pict>
-              <v:rect w14:anchorId="432CA712" id="Rectangle 1" o:spid="_x0000_s1026" style="width:7in;height:245.95pt;visibility:visible;mso-wrap-style:square;mso-left-percent:-10001;mso-top-percent:-10001;mso-position-horizontal:absolute;mso-position-horizontal-relative:char;mso-position-vertical:absolute;mso-position-vertical-relative:line;mso-left-percent:-10001;mso-top-percent:-10001;v-text-anchor:middle" o:gfxdata="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" fillcolor="#f3f3f3" strokecolor="#d9d9d9">
+              <v:rect w14:anchorId="432CA712" id="Rectangle 1" o:spid="_x0000_s1026" style="width:7in;height:245.95pt;visibility:visible;mso-wrap-style:none;mso-left-percent:-10001;mso-top-percent:-10001;mso-position-horizontal:absolute;mso-position-horizontal-relative:char;mso-position-vertical:absolute;mso-position-vertical-relative:line;mso-left-percent:-10001;mso-top-percent:-10001;v-text-anchor:middle" o:gfxdata="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" fillcolor="#f3f3f3" strokecolor="#d9d9d9">
                 <v:stroke startarrowwidth="narrow" startarrowlength="short" endarrowwidth="narrow" endarrowlength="short" joinstyle="round"/>
-                <v:textbox inset="2.53958mm,2.53958mm,2.53958mm,2.53958mm">
+                <v:textbox style="mso-fit-shape-to-text:t" inset="2.53958mm,2.53958mm,2.53958mm,2.53958mm">
                   <w:txbxContent>
                     <w:p>
                       <w:pPr>
                         <w:spacing w:line="240" w:lineRule="auto"/>
                         <w:textDirection w:val="btLr"/>
                       </w:pPr>
+                      <w:r>
+                        <w:rPr>
+                          <w:noProof/>
+                        </w:rPr>
+                        <w:drawing>
+                          <wp:inline distT="0" distB="0" distL="0" distR="0" wp14:anchorId="15F31E5D" wp14:editId="70AAB056">
+                            <wp:extent cx="6195060" cy="3634740"/>
+                            <wp:effectExtent l="0" t="0" r="0" b="3810"/>
+                            <wp:docPr id="935670752" name="Immagine 2"/>
+                            <wp:cNvGraphicFramePr>
+                              <a:graphicFrameLocks xmlns:a="http://schemas.openxmlformats.org/drawingml/2006/main" noChangeAspect="1"/>
+                            </wp:cNvGraphicFramePr>
+                            <a:graphic xmlns:a="http://schemas.openxmlformats.org/drawingml/2006/main">
+                              <a:graphicData uri="http://schemas.openxmlformats.org/drawingml/2006/picture">
+                                <pic:pic xmlns:pic="http://schemas.openxmlformats.org/drawingml/2006/picture">
+                                  <pic:nvPicPr>
+                                    <pic:cNvPr id="0" name="Picture 1"/>
+                                    <pic:cNvPicPr>
+                                      <a:picLocks noChangeAspect="1" noChangeArrowheads="1"/>
+                                    </pic:cNvPicPr>
+                                  </pic:nvPicPr>
+                                  <pic:blipFill>
+                                    <a:blip r:embed="rId5">
+                                      <a:extLst>
+                                        <a:ext uri="{28A0092B-C50C-407E-A947-70E740481C1C}">
+                                          <a14:useLocalDpi xmlns:a14="http://schemas.microsoft.com/office/drawing/2010/main" val="0"/>
+                                        </a:ext>
+                                      </a:extLst>
+                                    </a:blip>
+                                    <a:srcRect/>
+                                    <a:stretch>
+                                      <a:fillRect/>
+                                    </a:stretch>
+                                  </pic:blipFill>
+                                  <pic:spPr bwMode="auto">
+                                    <a:xfrm>
+                                      <a:off x="0" y="0"/>
+                                      <a:ext cx="6195060" cy="3634740"/>
+                                    </a:xfrm>
+                                    <a:prstGeom prst="rect">
+                                      <a:avLst/>
+                                    </a:prstGeom>
+                                    <a:noFill/>
+                                    <a:ln>
+                                      <a:noFill/>
+                                    </a:ln>
+                                  </pic:spPr>
+                                </pic:pic>
+                              </a:graphicData>
+                            </a:graphic>
+                          </wp:inline>
+                        </w:drawing>
+                      </w:r>
                     </w:p>
                   </w:txbxContent>
                 </v:textbox>
@@ -5605,6 +5750,7 @@
   <w:style w:type="character" w:default="1" w:styleId="Carpredefinitoparagrafo">
     <w:name w:val="Default Paragraph Font"/>
     <w:uiPriority w:val="1"/>
+    <w:semiHidden/>
     <w:unhideWhenUsed/>
   </w:style>
   <w:style w:type="table" w:default="1" w:styleId="Tabellanormale">

</xml_diff>